<commit_message>
Sprint 2 report - updated
</commit_message>
<xml_diff>
--- a/Cinema-System-ESD-Component B/documents/Sprint 2 - UFCF85-30-3 Enterprise System Development.docx
+++ b/Cinema-System-ESD-Component B/documents/Sprint 2 - UFCF85-30-3 Enterprise System Development.docx
@@ -728,7 +728,19 @@
         <w:rPr>
           <w:rFonts w:ascii="Times New Roman" w:hAnsi="Times New Roman" w:cs="Times New Roman"/>
         </w:rPr>
-        <w:t xml:space="preserve">We managed to keep in touch with all the members of the group, with the exception of Sebastian who does not respond to emails/calls on Teams/Outlook. </w:t>
+        <w:t xml:space="preserve">We managed to keep in touch with all the members of the group, </w:t>
+      </w:r>
+      <w:r>
+        <w:rPr>
+          <w:rFonts w:ascii="Times New Roman" w:hAnsi="Times New Roman" w:cs="Times New Roman"/>
+        </w:rPr>
+        <w:t>except for</w:t>
+      </w:r>
+      <w:r>
+        <w:rPr>
+          <w:rFonts w:ascii="Times New Roman" w:hAnsi="Times New Roman" w:cs="Times New Roman"/>
+        </w:rPr>
+        <w:t xml:space="preserve"> Sebastian who does not respond to emails/calls on Teams/Outlook. </w:t>
       </w:r>
       <w:r>
         <w:rPr>
@@ -828,7 +840,13 @@
         <w:rPr>
           <w:rFonts w:ascii="Times New Roman" w:hAnsi="Times New Roman" w:cs="Times New Roman"/>
         </w:rPr>
-        <w:t xml:space="preserve"> and start</w:t>
+        <w:t>and</w:t>
+      </w:r>
+      <w:r>
+        <w:rPr>
+          <w:rFonts w:ascii="Times New Roman" w:hAnsi="Times New Roman" w:cs="Times New Roman"/>
+        </w:rPr>
+        <w:t xml:space="preserve"> start</w:t>
       </w:r>
       <w:r>
         <w:rPr>

</xml_diff>

<commit_message>
Sprint 2 report updated
</commit_message>
<xml_diff>
--- a/Cinema-System-ESD-Component B/documents/Sprint 2 - UFCF85-30-3 Enterprise System Development.docx
+++ b/Cinema-System-ESD-Component B/documents/Sprint 2 - UFCF85-30-3 Enterprise System Development.docx
@@ -728,19 +728,7 @@
         <w:rPr>
           <w:rFonts w:ascii="Times New Roman" w:hAnsi="Times New Roman" w:cs="Times New Roman"/>
         </w:rPr>
-        <w:t xml:space="preserve">We managed to keep in touch with all the members of the group, </w:t>
-      </w:r>
-      <w:r>
-        <w:rPr>
-          <w:rFonts w:ascii="Times New Roman" w:hAnsi="Times New Roman" w:cs="Times New Roman"/>
-        </w:rPr>
-        <w:t>except for</w:t>
-      </w:r>
-      <w:r>
-        <w:rPr>
-          <w:rFonts w:ascii="Times New Roman" w:hAnsi="Times New Roman" w:cs="Times New Roman"/>
-        </w:rPr>
-        <w:t xml:space="preserve"> Sebastian who does not respond to emails/calls on Teams/Outlook. </w:t>
+        <w:t xml:space="preserve">We managed to keep in touch with all the members of the group, with the exception of Sebastian who does not respond to emails/calls on Teams/Outlook. </w:t>
       </w:r>
       <w:r>
         <w:rPr>
@@ -752,19 +740,7 @@
         <w:rPr>
           <w:rFonts w:ascii="Times New Roman" w:hAnsi="Times New Roman" w:cs="Times New Roman"/>
         </w:rPr>
-        <w:t xml:space="preserve">stand-up prep in which we discuss what went well and less well </w:t>
-      </w:r>
-      <w:r>
-        <w:rPr>
-          <w:rFonts w:ascii="Times New Roman" w:hAnsi="Times New Roman" w:cs="Times New Roman"/>
-        </w:rPr>
-        <w:t xml:space="preserve">on </w:t>
-      </w:r>
-      <w:r>
-        <w:rPr>
-          <w:rFonts w:ascii="Times New Roman" w:hAnsi="Times New Roman" w:cs="Times New Roman"/>
-        </w:rPr>
-        <w:t>that week.</w:t>
+        <w:t>stand-up prep in which we discuss what went well and less well that week.</w:t>
       </w:r>
     </w:p>
     <w:p/>
@@ -840,13 +816,7 @@
         <w:rPr>
           <w:rFonts w:ascii="Times New Roman" w:hAnsi="Times New Roman" w:cs="Times New Roman"/>
         </w:rPr>
-        <w:t>and</w:t>
-      </w:r>
-      <w:r>
-        <w:rPr>
-          <w:rFonts w:ascii="Times New Roman" w:hAnsi="Times New Roman" w:cs="Times New Roman"/>
-        </w:rPr>
-        <w:t xml:space="preserve"> start</w:t>
+        <w:t xml:space="preserve"> and start</w:t>
       </w:r>
       <w:r>
         <w:rPr>
@@ -859,6 +829,42 @@
           <w:rFonts w:ascii="Times New Roman" w:hAnsi="Times New Roman" w:cs="Times New Roman"/>
         </w:rPr>
         <w:t xml:space="preserve"> adding other features that were not covered in Component A.</w:t>
+      </w:r>
+      <w:r>
+        <w:rPr>
+          <w:rFonts w:ascii="Times New Roman" w:hAnsi="Times New Roman" w:cs="Times New Roman"/>
+        </w:rPr>
+        <w:t xml:space="preserve"> For each functionality and requirement covered, all group members started writing unit tests </w:t>
+      </w:r>
+      <w:r>
+        <w:rPr>
+          <w:rFonts w:ascii="Times New Roman" w:hAnsi="Times New Roman" w:cs="Times New Roman"/>
+        </w:rPr>
+        <w:t xml:space="preserve">to create the </w:t>
+      </w:r>
+      <w:r>
+        <w:rPr>
+          <w:rFonts w:ascii="Times New Roman" w:hAnsi="Times New Roman" w:cs="Times New Roman"/>
+        </w:rPr>
+        <w:t>“</w:t>
+      </w:r>
+      <w:r>
+        <w:rPr>
+          <w:rFonts w:ascii="Times New Roman" w:hAnsi="Times New Roman" w:cs="Times New Roman"/>
+        </w:rPr>
+        <w:t>Unit Testing</w:t>
+      </w:r>
+      <w:r>
+        <w:rPr>
+          <w:rFonts w:ascii="Times New Roman" w:hAnsi="Times New Roman" w:cs="Times New Roman"/>
+        </w:rPr>
+        <w:t xml:space="preserve">” </w:t>
+      </w:r>
+      <w:r>
+        <w:rPr>
+          <w:rFonts w:ascii="Times New Roman" w:hAnsi="Times New Roman" w:cs="Times New Roman"/>
+        </w:rPr>
+        <w:t>report.</w:t>
       </w:r>
     </w:p>
     <w:p/>

</xml_diff>